<commit_message>
Integrated lambda send email service for contact form
</commit_message>
<xml_diff>
--- a/cv/jon.urry.cv.docx
+++ b/cv/jon.urry.cv.docx
@@ -34,6 +34,22 @@
           <w:lang w:val="en-GB"/>
         </w:rPr>
       </w:pPr>
+      <w:r>
+        <w:rPr>
+          <w:rFonts w:ascii="Avenir Book" w:hAnsi="Avenir Book"/>
+          <w:color w:val="1F497D" w:themeColor="text2"/>
+          <w:lang w:val="en-GB"/>
+        </w:rPr>
+        <w:t xml:space="preserve">Full </w:t>
+      </w:r>
+      <w:r>
+        <w:rPr>
+          <w:rFonts w:ascii="Avenir Book" w:hAnsi="Avenir Book"/>
+          <w:color w:val="1F497D" w:themeColor="text2"/>
+          <w:lang w:val="en-GB"/>
+        </w:rPr>
+        <w:t xml:space="preserve">Stack </w:t>
+      </w:r>
       <w:r>
         <w:rPr>
           <w:rFonts w:ascii="Avenir Book" w:hAnsi="Avenir Book"/>
@@ -747,20 +763,7 @@
           <w:szCs w:val="20"/>
           <w:lang w:val="en-GB"/>
         </w:rPr>
-        <w:t>BP, Exx</w:t>
-      </w:r>
-      <w:bookmarkStart w:id="0" w:name="_GoBack"/>
-      <w:bookmarkEnd w:id="0"/>
-      <w:r>
-        <w:rPr>
-          <w:rFonts w:ascii="Avenir Book" w:hAnsi="Avenir Book"/>
-          <w:i/>
-          <w:color w:val="1F497D" w:themeColor="text2"/>
-          <w:sz w:val="20"/>
-          <w:szCs w:val="20"/>
-          <w:lang w:val="en-GB"/>
-        </w:rPr>
-        <w:t xml:space="preserve">onMobil, </w:t>
+        <w:t xml:space="preserve">BP, ExxonMobil, </w:t>
       </w:r>
       <w:r>
         <w:rPr>
@@ -1022,76 +1025,8 @@
           <w:szCs w:val="20"/>
           <w:lang w:val="en-GB"/>
         </w:rPr>
-        <w:t>Languages:</w:t>
-      </w:r>
-      <w:r>
-        <w:rPr>
-          <w:rFonts w:ascii="Avenir Book" w:hAnsi="Avenir Book"/>
-          <w:i/>
-          <w:color w:val="4F81BD" w:themeColor="accent1"/>
-          <w:sz w:val="20"/>
-          <w:szCs w:val="20"/>
-          <w:lang w:val="en-GB"/>
-        </w:rPr>
-        <w:t xml:space="preserve"> </w:t>
-      </w:r>
-      <w:r>
-        <w:rPr>
-          <w:rFonts w:ascii="Avenir Book" w:hAnsi="Avenir Book"/>
-          <w:i/>
-          <w:color w:val="262626" w:themeColor="text1" w:themeTint="D9"/>
-          <w:sz w:val="20"/>
-          <w:szCs w:val="20"/>
-          <w:lang w:val="en-GB"/>
-        </w:rPr>
-        <w:t xml:space="preserve">JavaScript, ES6, </w:t>
-      </w:r>
-      <w:r>
-        <w:rPr>
-          <w:rFonts w:ascii="Avenir Book" w:hAnsi="Avenir Book"/>
-          <w:i/>
-          <w:color w:val="262626" w:themeColor="text1" w:themeTint="D9"/>
-          <w:sz w:val="20"/>
-          <w:szCs w:val="20"/>
-          <w:lang w:val="en-GB"/>
-        </w:rPr>
-        <w:t xml:space="preserve">HTML, CSS, SASS, XML, Node, Jest, </w:t>
-      </w:r>
-      <w:r>
-        <w:rPr>
-          <w:rFonts w:ascii="Avenir Book" w:hAnsi="Avenir Book"/>
-          <w:i/>
-          <w:color w:val="262626" w:themeColor="text1" w:themeTint="D9"/>
-          <w:sz w:val="20"/>
-          <w:szCs w:val="20"/>
-          <w:lang w:val="en-GB"/>
-        </w:rPr>
-        <w:t>Bootstrap</w:t>
-      </w:r>
-      <w:r>
-        <w:rPr>
-          <w:rFonts w:ascii="Avenir Book" w:hAnsi="Avenir Book"/>
-          <w:i/>
-          <w:color w:val="262626" w:themeColor="text1" w:themeTint="D9"/>
-          <w:sz w:val="20"/>
-          <w:szCs w:val="20"/>
-          <w:lang w:val="en-GB"/>
-        </w:rPr>
-        <w:t>.</w:t>
-      </w:r>
-    </w:p>
-    <w:p>
-      <w:pPr>
-        <w:spacing w:before="40" w:after="40"/>
-        <w:rPr>
-          <w:rFonts w:ascii="Avenir Book" w:hAnsi="Avenir Book"/>
-          <w:i/>
-          <w:color w:val="262626" w:themeColor="text1" w:themeTint="D9"/>
-          <w:sz w:val="20"/>
-          <w:szCs w:val="20"/>
-          <w:lang w:val="en-GB"/>
-        </w:rPr>
-      </w:pPr>
+        <w:t>Programming</w:t>
+      </w:r>
       <w:r>
         <w:rPr>
           <w:rFonts w:ascii="Avenir Heavy" w:hAnsi="Avenir Heavy"/>
@@ -1101,7 +1036,7 @@
           <w:szCs w:val="20"/>
           <w:lang w:val="en-GB"/>
         </w:rPr>
-        <w:t>Tools:</w:t>
+        <w:t>:</w:t>
       </w:r>
       <w:r>
         <w:rPr>
@@ -1117,329 +1052,39 @@
       <w:r>
         <w:rPr>
           <w:rFonts w:ascii="Avenir Book" w:hAnsi="Avenir Book"/>
-          <w:bCs/>
-          <w:i/>
-          <w:color w:val="262626" w:themeColor="text1" w:themeTint="D9"/>
-          <w:sz w:val="20"/>
-          <w:szCs w:val="20"/>
-          <w:lang w:val="en-GB"/>
-        </w:rPr>
-        <w:t>Git</w:t>
-      </w:r>
-      <w:r>
-        <w:rPr>
-          <w:rFonts w:ascii="Avenir Book" w:hAnsi="Avenir Book"/>
-          <w:bCs/>
-          <w:i/>
-          <w:color w:val="262626" w:themeColor="text1" w:themeTint="D9"/>
-          <w:sz w:val="20"/>
-          <w:szCs w:val="20"/>
-          <w:lang w:val="en-GB"/>
-        </w:rPr>
-        <w:t>,</w:t>
-      </w:r>
-      <w:r>
-        <w:rPr>
-          <w:rFonts w:ascii="Avenir Book" w:hAnsi="Avenir Book"/>
-          <w:i/>
-          <w:color w:val="262626" w:themeColor="text1" w:themeTint="D9"/>
-          <w:sz w:val="20"/>
-          <w:szCs w:val="20"/>
-          <w:lang w:val="en-GB"/>
-        </w:rPr>
-        <w:t> </w:t>
-      </w:r>
-      <w:r>
-        <w:rPr>
-          <w:rFonts w:ascii="Avenir Book" w:hAnsi="Avenir Book"/>
-          <w:i/>
-          <w:color w:val="262626" w:themeColor="text1" w:themeTint="D9"/>
-          <w:sz w:val="20"/>
-          <w:szCs w:val="20"/>
-          <w:lang w:val="en-GB"/>
-        </w:rPr>
-        <w:t xml:space="preserve">GitHub, </w:t>
-      </w:r>
-      <w:r>
-        <w:rPr>
-          <w:rFonts w:ascii="Avenir Book" w:hAnsi="Avenir Book"/>
-          <w:bCs/>
-          <w:i/>
-          <w:color w:val="262626" w:themeColor="text1" w:themeTint="D9"/>
-          <w:sz w:val="20"/>
-          <w:szCs w:val="20"/>
-          <w:lang w:val="en-GB"/>
-        </w:rPr>
-        <w:t xml:space="preserve">VS Code, </w:t>
-      </w:r>
-      <w:r>
-        <w:rPr>
-          <w:rFonts w:ascii="Avenir Book" w:hAnsi="Avenir Book"/>
-          <w:bCs/>
-          <w:i/>
-          <w:color w:val="262626" w:themeColor="text1" w:themeTint="D9"/>
-          <w:sz w:val="20"/>
-          <w:szCs w:val="20"/>
-          <w:lang w:val="en-GB"/>
-        </w:rPr>
-        <w:t>Chrome Inspector</w:t>
-      </w:r>
-      <w:r>
-        <w:rPr>
-          <w:rFonts w:ascii="Avenir Book" w:hAnsi="Avenir Book"/>
-          <w:bCs/>
-          <w:i/>
-          <w:color w:val="262626" w:themeColor="text1" w:themeTint="D9"/>
-          <w:sz w:val="20"/>
-          <w:szCs w:val="20"/>
-          <w:lang w:val="en-GB"/>
-        </w:rPr>
-        <w:t>,</w:t>
-      </w:r>
-      <w:r>
-        <w:rPr>
-          <w:rFonts w:ascii="Avenir Book" w:hAnsi="Avenir Book"/>
-          <w:i/>
-          <w:color w:val="262626" w:themeColor="text1" w:themeTint="D9"/>
-          <w:sz w:val="20"/>
-          <w:szCs w:val="20"/>
-          <w:lang w:val="en-GB"/>
-        </w:rPr>
-        <w:t> </w:t>
-      </w:r>
-      <w:proofErr w:type="spellStart"/>
-      <w:r>
-        <w:rPr>
-          <w:rFonts w:ascii="Avenir Book" w:hAnsi="Avenir Book"/>
-          <w:bCs/>
-          <w:i/>
-          <w:color w:val="262626" w:themeColor="text1" w:themeTint="D9"/>
-          <w:sz w:val="20"/>
-          <w:szCs w:val="20"/>
-          <w:lang w:val="en-GB"/>
-        </w:rPr>
-        <w:t>CodeKit</w:t>
-      </w:r>
-      <w:proofErr w:type="spellEnd"/>
-      <w:r>
-        <w:rPr>
-          <w:rFonts w:ascii="Avenir Book" w:hAnsi="Avenir Book"/>
-          <w:bCs/>
-          <w:i/>
-          <w:color w:val="262626" w:themeColor="text1" w:themeTint="D9"/>
-          <w:sz w:val="20"/>
-          <w:szCs w:val="20"/>
-          <w:lang w:val="en-GB"/>
-        </w:rPr>
-        <w:t>,</w:t>
-      </w:r>
-      <w:r>
-        <w:rPr>
-          <w:rFonts w:ascii="Avenir Book" w:hAnsi="Avenir Book"/>
-          <w:i/>
-          <w:color w:val="262626" w:themeColor="text1" w:themeTint="D9"/>
-          <w:sz w:val="20"/>
-          <w:szCs w:val="20"/>
-          <w:lang w:val="en-GB"/>
-        </w:rPr>
-        <w:t> </w:t>
-      </w:r>
-      <w:proofErr w:type="spellStart"/>
-      <w:r>
-        <w:rPr>
-          <w:rFonts w:ascii="Avenir Book" w:hAnsi="Avenir Book"/>
-          <w:bCs/>
-          <w:i/>
-          <w:color w:val="262626" w:themeColor="text1" w:themeTint="D9"/>
-          <w:sz w:val="20"/>
-          <w:szCs w:val="20"/>
-          <w:lang w:val="en-GB"/>
-        </w:rPr>
-        <w:t>ESLint</w:t>
-      </w:r>
-      <w:proofErr w:type="spellEnd"/>
-      <w:r>
-        <w:rPr>
-          <w:rFonts w:ascii="Avenir Book" w:hAnsi="Avenir Book"/>
-          <w:bCs/>
-          <w:i/>
-          <w:color w:val="262626" w:themeColor="text1" w:themeTint="D9"/>
-          <w:sz w:val="20"/>
-          <w:szCs w:val="20"/>
-          <w:lang w:val="en-GB"/>
-        </w:rPr>
-        <w:t>,</w:t>
-      </w:r>
-      <w:r>
-        <w:rPr>
-          <w:rFonts w:ascii="Avenir Book" w:hAnsi="Avenir Book"/>
-          <w:i/>
-          <w:color w:val="262626" w:themeColor="text1" w:themeTint="D9"/>
-          <w:sz w:val="20"/>
-          <w:szCs w:val="20"/>
-          <w:lang w:val="en-GB"/>
-        </w:rPr>
-        <w:t> </w:t>
-      </w:r>
-      <w:r>
-        <w:rPr>
-          <w:rFonts w:ascii="Avenir Book" w:hAnsi="Avenir Book"/>
-          <w:bCs/>
-          <w:i/>
-          <w:color w:val="262626" w:themeColor="text1" w:themeTint="D9"/>
-          <w:sz w:val="20"/>
-          <w:szCs w:val="20"/>
-          <w:lang w:val="en-GB"/>
-        </w:rPr>
-        <w:t>Babel</w:t>
-      </w:r>
-      <w:r>
-        <w:rPr>
-          <w:rFonts w:ascii="Avenir Book" w:hAnsi="Avenir Book"/>
-          <w:bCs/>
-          <w:i/>
-          <w:color w:val="262626" w:themeColor="text1" w:themeTint="D9"/>
-          <w:sz w:val="20"/>
-          <w:szCs w:val="20"/>
-          <w:lang w:val="en-GB"/>
-        </w:rPr>
-        <w:t>,</w:t>
-      </w:r>
-      <w:r>
-        <w:rPr>
-          <w:rFonts w:ascii="Avenir Book" w:hAnsi="Avenir Book"/>
-          <w:i/>
-          <w:color w:val="262626" w:themeColor="text1" w:themeTint="D9"/>
-          <w:sz w:val="20"/>
-          <w:szCs w:val="20"/>
-          <w:lang w:val="en-GB"/>
-        </w:rPr>
-        <w:t> </w:t>
-      </w:r>
-      <w:r>
-        <w:rPr>
-          <w:rFonts w:ascii="Avenir Book" w:hAnsi="Avenir Book"/>
-          <w:bCs/>
-          <w:i/>
-          <w:color w:val="262626" w:themeColor="text1" w:themeTint="D9"/>
-          <w:sz w:val="20"/>
-          <w:szCs w:val="20"/>
-          <w:lang w:val="en-GB"/>
-        </w:rPr>
-        <w:t>Prettier</w:t>
-      </w:r>
-      <w:r>
-        <w:rPr>
-          <w:rFonts w:ascii="Avenir Book" w:hAnsi="Avenir Book"/>
-          <w:bCs/>
-          <w:i/>
-          <w:color w:val="262626" w:themeColor="text1" w:themeTint="D9"/>
-          <w:sz w:val="20"/>
-          <w:szCs w:val="20"/>
-          <w:lang w:val="en-GB"/>
-        </w:rPr>
-        <w:t xml:space="preserve">, </w:t>
-      </w:r>
-      <w:r>
-        <w:rPr>
-          <w:rFonts w:ascii="Avenir Book" w:hAnsi="Avenir Book"/>
-          <w:bCs/>
-          <w:i/>
-          <w:color w:val="262626" w:themeColor="text1" w:themeTint="D9"/>
-          <w:sz w:val="20"/>
-          <w:szCs w:val="20"/>
-          <w:lang w:val="en-GB"/>
-        </w:rPr>
-        <w:t>Atom</w:t>
-      </w:r>
-      <w:r>
-        <w:rPr>
-          <w:rFonts w:ascii="Avenir Book" w:hAnsi="Avenir Book"/>
-          <w:bCs/>
-          <w:i/>
-          <w:color w:val="262626" w:themeColor="text1" w:themeTint="D9"/>
-          <w:sz w:val="20"/>
-          <w:szCs w:val="20"/>
-          <w:lang w:val="en-GB"/>
-        </w:rPr>
-        <w:t xml:space="preserve">, </w:t>
-      </w:r>
-      <w:r>
-        <w:rPr>
-          <w:rFonts w:ascii="Avenir Book" w:hAnsi="Avenir Book"/>
-          <w:bCs/>
-          <w:i/>
-          <w:color w:val="262626" w:themeColor="text1" w:themeTint="D9"/>
-          <w:sz w:val="20"/>
-          <w:szCs w:val="20"/>
-          <w:lang w:val="en-GB"/>
-        </w:rPr>
-        <w:t>Slack,</w:t>
-      </w:r>
-      <w:r>
-        <w:rPr>
-          <w:rFonts w:ascii="Avenir Book" w:hAnsi="Avenir Book"/>
-          <w:i/>
-          <w:color w:val="262626" w:themeColor="text1" w:themeTint="D9"/>
-          <w:sz w:val="20"/>
-          <w:szCs w:val="20"/>
-          <w:lang w:val="en-GB"/>
-        </w:rPr>
-        <w:t> </w:t>
-      </w:r>
-      <w:proofErr w:type="spellStart"/>
-      <w:r>
-        <w:rPr>
-          <w:rFonts w:ascii="Avenir Book" w:hAnsi="Avenir Book"/>
-          <w:bCs/>
-          <w:i/>
-          <w:color w:val="262626" w:themeColor="text1" w:themeTint="D9"/>
-          <w:sz w:val="20"/>
-          <w:szCs w:val="20"/>
-          <w:lang w:val="en-GB"/>
-        </w:rPr>
-        <w:t>Assembla</w:t>
-      </w:r>
-      <w:proofErr w:type="spellEnd"/>
-      <w:r>
-        <w:rPr>
-          <w:rFonts w:ascii="Avenir Book" w:hAnsi="Avenir Book"/>
-          <w:bCs/>
-          <w:i/>
-          <w:color w:val="262626" w:themeColor="text1" w:themeTint="D9"/>
-          <w:sz w:val="20"/>
-          <w:szCs w:val="20"/>
-          <w:lang w:val="en-GB"/>
-        </w:rPr>
-        <w:t>,</w:t>
-      </w:r>
-      <w:r>
-        <w:rPr>
-          <w:rFonts w:ascii="Avenir Book" w:hAnsi="Avenir Book"/>
-          <w:i/>
-          <w:color w:val="262626" w:themeColor="text1" w:themeTint="D9"/>
-          <w:sz w:val="20"/>
-          <w:szCs w:val="20"/>
-          <w:lang w:val="en-GB"/>
-        </w:rPr>
-        <w:t> </w:t>
-      </w:r>
-      <w:r>
-        <w:rPr>
-          <w:rFonts w:ascii="Avenir Book" w:hAnsi="Avenir Book"/>
-          <w:bCs/>
-          <w:i/>
-          <w:color w:val="262626" w:themeColor="text1" w:themeTint="D9"/>
-          <w:sz w:val="20"/>
-          <w:szCs w:val="20"/>
-          <w:lang w:val="en-GB"/>
-        </w:rPr>
-        <w:t>UML</w:t>
-      </w:r>
-      <w:r>
-        <w:rPr>
-          <w:rFonts w:ascii="Avenir Book" w:hAnsi="Avenir Book"/>
-          <w:bCs/>
+          <w:i/>
+          <w:color w:val="262626" w:themeColor="text1" w:themeTint="D9"/>
+          <w:sz w:val="20"/>
+          <w:szCs w:val="20"/>
+          <w:lang w:val="en-GB"/>
+        </w:rPr>
+        <w:t>JavaScript, ES6/7, Node, HTML, CSS, SASS, XML,</w:t>
+      </w:r>
+      <w:r>
+        <w:rPr>
+          <w:rFonts w:ascii="Avenir Book" w:hAnsi="Avenir Book"/>
+          <w:i/>
+          <w:color w:val="262626" w:themeColor="text1" w:themeTint="D9"/>
+          <w:sz w:val="20"/>
+          <w:szCs w:val="20"/>
+          <w:lang w:val="en-GB"/>
+        </w:rPr>
+        <w:t xml:space="preserve"> </w:t>
+      </w:r>
+      <w:r>
+        <w:rPr>
+          <w:rFonts w:ascii="Avenir Book" w:hAnsi="Avenir Book"/>
+          <w:i/>
+          <w:color w:val="262626" w:themeColor="text1" w:themeTint="D9"/>
+          <w:sz w:val="20"/>
+          <w:szCs w:val="20"/>
+          <w:lang w:val="en-GB"/>
+        </w:rPr>
+        <w:t>Jest, Bootstrap</w:t>
+      </w:r>
+      <w:r>
+        <w:rPr>
+          <w:rFonts w:ascii="Avenir Book" w:hAnsi="Avenir Book"/>
           <w:i/>
           <w:color w:val="262626" w:themeColor="text1" w:themeTint="D9"/>
           <w:sz w:val="20"/>
@@ -1470,115 +1115,8 @@
           <w:szCs w:val="20"/>
           <w:lang w:val="en-GB"/>
         </w:rPr>
-        <w:t>Design:</w:t>
-      </w:r>
-      <w:r>
-        <w:rPr>
-          <w:rFonts w:ascii="Avenir Book" w:hAnsi="Avenir Book"/>
-          <w:i/>
-          <w:color w:val="4F81BD" w:themeColor="accent1"/>
-          <w:sz w:val="20"/>
-          <w:szCs w:val="20"/>
-          <w:lang w:val="en-GB"/>
-        </w:rPr>
-        <w:t xml:space="preserve"> </w:t>
-      </w:r>
-      <w:r>
-        <w:rPr>
-          <w:rFonts w:ascii="Avenir Book" w:hAnsi="Avenir Book"/>
-          <w:bCs/>
-          <w:i/>
-          <w:color w:val="262626" w:themeColor="text1" w:themeTint="D9"/>
-          <w:sz w:val="20"/>
-          <w:szCs w:val="20"/>
-          <w:lang w:val="en-GB"/>
-        </w:rPr>
-        <w:t>UX</w:t>
-      </w:r>
-      <w:r>
-        <w:rPr>
-          <w:rFonts w:ascii="Avenir Book" w:hAnsi="Avenir Book"/>
-          <w:bCs/>
-          <w:i/>
-          <w:color w:val="262626" w:themeColor="text1" w:themeTint="D9"/>
-          <w:sz w:val="20"/>
-          <w:szCs w:val="20"/>
-          <w:lang w:val="en-GB"/>
-        </w:rPr>
-        <w:t xml:space="preserve">, UI, </w:t>
-      </w:r>
-      <w:r>
-        <w:rPr>
-          <w:rFonts w:ascii="Avenir Book" w:hAnsi="Avenir Book"/>
-          <w:bCs/>
-          <w:i/>
-          <w:color w:val="262626" w:themeColor="text1" w:themeTint="D9"/>
-          <w:sz w:val="20"/>
-          <w:szCs w:val="20"/>
-          <w:lang w:val="en-GB"/>
-        </w:rPr>
-        <w:t>Responsive Design</w:t>
-      </w:r>
-      <w:r>
-        <w:rPr>
-          <w:rFonts w:ascii="Avenir Book" w:hAnsi="Avenir Book"/>
-          <w:bCs/>
-          <w:i/>
-          <w:color w:val="262626" w:themeColor="text1" w:themeTint="D9"/>
-          <w:sz w:val="20"/>
-          <w:szCs w:val="20"/>
-          <w:lang w:val="en-GB"/>
-        </w:rPr>
-        <w:t>, Mobile</w:t>
-      </w:r>
-      <w:r>
-        <w:rPr>
-          <w:rFonts w:ascii="Avenir Book" w:hAnsi="Avenir Book"/>
-          <w:bCs/>
-          <w:i/>
-          <w:color w:val="262626" w:themeColor="text1" w:themeTint="D9"/>
-          <w:sz w:val="20"/>
-          <w:szCs w:val="20"/>
-          <w:lang w:val="en-GB"/>
-        </w:rPr>
-        <w:t xml:space="preserve"> </w:t>
-      </w:r>
-      <w:r>
-        <w:rPr>
-          <w:rFonts w:ascii="Avenir Book" w:hAnsi="Avenir Book"/>
-          <w:bCs/>
-          <w:i/>
-          <w:color w:val="262626" w:themeColor="text1" w:themeTint="D9"/>
-          <w:sz w:val="20"/>
-          <w:szCs w:val="20"/>
-          <w:lang w:val="en-GB"/>
-        </w:rPr>
-        <w:t>First, Sketch, Flex, Grid, SVG, Animation, Web Fonts</w:t>
-      </w:r>
-      <w:r>
-        <w:rPr>
-          <w:rFonts w:ascii="Avenir Book" w:hAnsi="Avenir Book"/>
-          <w:i/>
-          <w:color w:val="262626" w:themeColor="text1" w:themeTint="D9"/>
-          <w:sz w:val="20"/>
-          <w:szCs w:val="20"/>
-          <w:lang w:val="en-GB"/>
-        </w:rPr>
-        <w:t>.</w:t>
-      </w:r>
-    </w:p>
-    <w:p>
-      <w:pPr>
-        <w:spacing w:before="40" w:after="40"/>
-        <w:rPr>
-          <w:rFonts w:ascii="Avenir Book" w:hAnsi="Avenir Book"/>
-          <w:i/>
-          <w:color w:val="262626" w:themeColor="text1" w:themeTint="D9"/>
-          <w:sz w:val="20"/>
-          <w:szCs w:val="20"/>
-          <w:lang w:val="en-GB"/>
-        </w:rPr>
-      </w:pPr>
+        <w:t>Learning</w:t>
+      </w:r>
       <w:r>
         <w:rPr>
           <w:rFonts w:ascii="Avenir Heavy" w:hAnsi="Avenir Heavy"/>
@@ -1588,7 +1126,7 @@
           <w:szCs w:val="20"/>
           <w:lang w:val="en-GB"/>
         </w:rPr>
-        <w:t>Process:</w:t>
+        <w:t>:</w:t>
       </w:r>
       <w:r>
         <w:rPr>
@@ -1604,116 +1142,48 @@
       <w:r>
         <w:rPr>
           <w:rFonts w:ascii="Avenir Book" w:hAnsi="Avenir Book"/>
-          <w:bCs/>
-          <w:i/>
-          <w:color w:val="262626" w:themeColor="text1" w:themeTint="D9"/>
-          <w:sz w:val="20"/>
-          <w:szCs w:val="20"/>
-          <w:lang w:val="en-GB"/>
-        </w:rPr>
-        <w:t>Design Patterns</w:t>
-      </w:r>
-      <w:r>
-        <w:rPr>
-          <w:rFonts w:ascii="Avenir Book" w:hAnsi="Avenir Book"/>
-          <w:bCs/>
-          <w:i/>
-          <w:color w:val="262626" w:themeColor="text1" w:themeTint="D9"/>
-          <w:sz w:val="20"/>
-          <w:szCs w:val="20"/>
-          <w:lang w:val="en-GB"/>
-        </w:rPr>
-        <w:t>,</w:t>
-      </w:r>
-      <w:r>
-        <w:rPr>
-          <w:rFonts w:ascii="Avenir Book" w:hAnsi="Avenir Book"/>
-          <w:i/>
-          <w:color w:val="262626" w:themeColor="text1" w:themeTint="D9"/>
-          <w:sz w:val="20"/>
-          <w:szCs w:val="20"/>
-          <w:lang w:val="en-GB"/>
-        </w:rPr>
-        <w:t> </w:t>
-      </w:r>
-      <w:r>
-        <w:rPr>
-          <w:rFonts w:ascii="Avenir Book" w:hAnsi="Avenir Book"/>
-          <w:bCs/>
-          <w:i/>
-          <w:color w:val="262626" w:themeColor="text1" w:themeTint="D9"/>
-          <w:sz w:val="20"/>
-          <w:szCs w:val="20"/>
-          <w:lang w:val="en-GB"/>
-        </w:rPr>
-        <w:t>Unit Testing</w:t>
-      </w:r>
-      <w:r>
-        <w:rPr>
-          <w:rFonts w:ascii="Avenir Book" w:hAnsi="Avenir Book"/>
-          <w:bCs/>
-          <w:i/>
-          <w:color w:val="262626" w:themeColor="text1" w:themeTint="D9"/>
-          <w:sz w:val="20"/>
-          <w:szCs w:val="20"/>
-          <w:lang w:val="en-GB"/>
-        </w:rPr>
-        <w:t>,</w:t>
-      </w:r>
-      <w:r>
-        <w:rPr>
-          <w:rFonts w:ascii="Avenir Book" w:hAnsi="Avenir Book"/>
-          <w:i/>
-          <w:color w:val="262626" w:themeColor="text1" w:themeTint="D9"/>
-          <w:sz w:val="20"/>
-          <w:szCs w:val="20"/>
-          <w:lang w:val="en-GB"/>
-        </w:rPr>
-        <w:t> </w:t>
-      </w:r>
-      <w:r>
-        <w:rPr>
-          <w:rFonts w:ascii="Avenir Book" w:hAnsi="Avenir Book"/>
-          <w:i/>
-          <w:color w:val="262626" w:themeColor="text1" w:themeTint="D9"/>
-          <w:sz w:val="20"/>
-          <w:szCs w:val="20"/>
-          <w:lang w:val="en-GB"/>
-        </w:rPr>
-        <w:t>Test-driven Development</w:t>
-      </w:r>
-      <w:r>
-        <w:rPr>
-          <w:rFonts w:ascii="Avenir Book" w:hAnsi="Avenir Book"/>
-          <w:i/>
-          <w:color w:val="262626" w:themeColor="text1" w:themeTint="D9"/>
-          <w:sz w:val="20"/>
-          <w:szCs w:val="20"/>
-          <w:lang w:val="en-GB"/>
-        </w:rPr>
-        <w:t xml:space="preserve">, </w:t>
-      </w:r>
-      <w:r>
-        <w:rPr>
-          <w:rFonts w:ascii="Avenir Book" w:hAnsi="Avenir Book"/>
-          <w:i/>
-          <w:color w:val="262626" w:themeColor="text1" w:themeTint="D9"/>
-          <w:sz w:val="20"/>
-          <w:szCs w:val="20"/>
-          <w:lang w:val="en-GB"/>
-        </w:rPr>
-        <w:t xml:space="preserve">Agile </w:t>
-      </w:r>
-      <w:r>
-        <w:rPr>
-          <w:rFonts w:ascii="Avenir Book" w:hAnsi="Avenir Book"/>
-          <w:i/>
-          <w:color w:val="262626" w:themeColor="text1" w:themeTint="D9"/>
-          <w:sz w:val="20"/>
-          <w:szCs w:val="20"/>
-          <w:lang w:val="en-GB"/>
-        </w:rPr>
-        <w:t>Methodologies, Scrum.</w:t>
+          <w:i/>
+          <w:color w:val="262626" w:themeColor="text1" w:themeTint="D9"/>
+          <w:sz w:val="20"/>
+          <w:szCs w:val="20"/>
+          <w:lang w:val="en-GB"/>
+        </w:rPr>
+        <w:t>Serverless</w:t>
+      </w:r>
+      <w:r>
+        <w:rPr>
+          <w:rFonts w:ascii="Avenir Book" w:hAnsi="Avenir Book"/>
+          <w:i/>
+          <w:color w:val="262626" w:themeColor="text1" w:themeTint="D9"/>
+          <w:sz w:val="20"/>
+          <w:szCs w:val="20"/>
+          <w:lang w:val="en-GB"/>
+        </w:rPr>
+        <w:t xml:space="preserve">, AWS, Lambda, React, </w:t>
+      </w:r>
+      <w:proofErr w:type="spellStart"/>
+      <w:r>
+        <w:rPr>
+          <w:rFonts w:ascii="Avenir Book" w:hAnsi="Avenir Book"/>
+          <w:i/>
+          <w:color w:val="262626" w:themeColor="text1" w:themeTint="D9"/>
+          <w:sz w:val="20"/>
+          <w:szCs w:val="20"/>
+          <w:lang w:val="en-GB"/>
+        </w:rPr>
+        <w:t>Vue</w:t>
+      </w:r>
+      <w:proofErr w:type="spellEnd"/>
+      <w:r>
+        <w:rPr>
+          <w:rFonts w:ascii="Avenir Book" w:hAnsi="Avenir Book"/>
+          <w:i/>
+          <w:color w:val="262626" w:themeColor="text1" w:themeTint="D9"/>
+          <w:sz w:val="20"/>
+          <w:szCs w:val="20"/>
+          <w:lang w:val="en-GB"/>
+        </w:rPr>
+        <w:t>.</w:t>
       </w:r>
     </w:p>
     <w:p>
@@ -1737,8 +1207,344 @@
           <w:szCs w:val="20"/>
           <w:lang w:val="en-GB"/>
         </w:rPr>
-        <w:t>e</w:t>
-      </w:r>
+        <w:t>Tools:</w:t>
+      </w:r>
+      <w:r>
+        <w:rPr>
+          <w:rFonts w:ascii="Avenir Book" w:hAnsi="Avenir Book"/>
+          <w:i/>
+          <w:color w:val="4F81BD" w:themeColor="accent1"/>
+          <w:sz w:val="20"/>
+          <w:szCs w:val="20"/>
+          <w:lang w:val="en-GB"/>
+        </w:rPr>
+        <w:t xml:space="preserve"> </w:t>
+      </w:r>
+      <w:r>
+        <w:rPr>
+          <w:rFonts w:ascii="Avenir Book" w:hAnsi="Avenir Book"/>
+          <w:bCs/>
+          <w:i/>
+          <w:color w:val="262626" w:themeColor="text1" w:themeTint="D9"/>
+          <w:sz w:val="20"/>
+          <w:szCs w:val="20"/>
+          <w:lang w:val="en-GB"/>
+        </w:rPr>
+        <w:t>Git</w:t>
+      </w:r>
+      <w:r>
+        <w:rPr>
+          <w:rFonts w:ascii="Avenir Book" w:hAnsi="Avenir Book"/>
+          <w:bCs/>
+          <w:i/>
+          <w:color w:val="262626" w:themeColor="text1" w:themeTint="D9"/>
+          <w:sz w:val="20"/>
+          <w:szCs w:val="20"/>
+          <w:lang w:val="en-GB"/>
+        </w:rPr>
+        <w:t>,</w:t>
+      </w:r>
+      <w:r>
+        <w:rPr>
+          <w:rFonts w:ascii="Avenir Book" w:hAnsi="Avenir Book"/>
+          <w:i/>
+          <w:color w:val="262626" w:themeColor="text1" w:themeTint="D9"/>
+          <w:sz w:val="20"/>
+          <w:szCs w:val="20"/>
+          <w:lang w:val="en-GB"/>
+        </w:rPr>
+        <w:t> </w:t>
+      </w:r>
+      <w:r>
+        <w:rPr>
+          <w:rFonts w:ascii="Avenir Book" w:hAnsi="Avenir Book"/>
+          <w:i/>
+          <w:color w:val="262626" w:themeColor="text1" w:themeTint="D9"/>
+          <w:sz w:val="20"/>
+          <w:szCs w:val="20"/>
+          <w:lang w:val="en-GB"/>
+        </w:rPr>
+        <w:t xml:space="preserve">GitHub, </w:t>
+      </w:r>
+      <w:r>
+        <w:rPr>
+          <w:rFonts w:ascii="Avenir Book" w:hAnsi="Avenir Book"/>
+          <w:bCs/>
+          <w:i/>
+          <w:color w:val="262626" w:themeColor="text1" w:themeTint="D9"/>
+          <w:sz w:val="20"/>
+          <w:szCs w:val="20"/>
+          <w:lang w:val="en-GB"/>
+        </w:rPr>
+        <w:t xml:space="preserve">VS Code, </w:t>
+      </w:r>
+      <w:r>
+        <w:rPr>
+          <w:rFonts w:ascii="Avenir Book" w:hAnsi="Avenir Book"/>
+          <w:bCs/>
+          <w:i/>
+          <w:color w:val="262626" w:themeColor="text1" w:themeTint="D9"/>
+          <w:sz w:val="20"/>
+          <w:szCs w:val="20"/>
+          <w:lang w:val="en-GB"/>
+        </w:rPr>
+        <w:t>Chrom</w:t>
+      </w:r>
+      <w:bookmarkStart w:id="0" w:name="_GoBack"/>
+      <w:bookmarkEnd w:id="0"/>
+      <w:r>
+        <w:rPr>
+          <w:rFonts w:ascii="Avenir Book" w:hAnsi="Avenir Book"/>
+          <w:bCs/>
+          <w:i/>
+          <w:color w:val="262626" w:themeColor="text1" w:themeTint="D9"/>
+          <w:sz w:val="20"/>
+          <w:szCs w:val="20"/>
+          <w:lang w:val="en-GB"/>
+        </w:rPr>
+        <w:t>e Inspector</w:t>
+      </w:r>
+      <w:r>
+        <w:rPr>
+          <w:rFonts w:ascii="Avenir Book" w:hAnsi="Avenir Book"/>
+          <w:bCs/>
+          <w:i/>
+          <w:color w:val="262626" w:themeColor="text1" w:themeTint="D9"/>
+          <w:sz w:val="20"/>
+          <w:szCs w:val="20"/>
+          <w:lang w:val="en-GB"/>
+        </w:rPr>
+        <w:t>,</w:t>
+      </w:r>
+      <w:r>
+        <w:rPr>
+          <w:rFonts w:ascii="Avenir Book" w:hAnsi="Avenir Book"/>
+          <w:i/>
+          <w:color w:val="262626" w:themeColor="text1" w:themeTint="D9"/>
+          <w:sz w:val="20"/>
+          <w:szCs w:val="20"/>
+          <w:lang w:val="en-GB"/>
+        </w:rPr>
+        <w:t> </w:t>
+      </w:r>
+      <w:proofErr w:type="spellStart"/>
+      <w:r>
+        <w:rPr>
+          <w:rFonts w:ascii="Avenir Book" w:hAnsi="Avenir Book"/>
+          <w:bCs/>
+          <w:i/>
+          <w:color w:val="262626" w:themeColor="text1" w:themeTint="D9"/>
+          <w:sz w:val="20"/>
+          <w:szCs w:val="20"/>
+          <w:lang w:val="en-GB"/>
+        </w:rPr>
+        <w:t>CodeKit</w:t>
+      </w:r>
+      <w:proofErr w:type="spellEnd"/>
+      <w:r>
+        <w:rPr>
+          <w:rFonts w:ascii="Avenir Book" w:hAnsi="Avenir Book"/>
+          <w:bCs/>
+          <w:i/>
+          <w:color w:val="262626" w:themeColor="text1" w:themeTint="D9"/>
+          <w:sz w:val="20"/>
+          <w:szCs w:val="20"/>
+          <w:lang w:val="en-GB"/>
+        </w:rPr>
+        <w:t>,</w:t>
+      </w:r>
+      <w:r>
+        <w:rPr>
+          <w:rFonts w:ascii="Avenir Book" w:hAnsi="Avenir Book"/>
+          <w:i/>
+          <w:color w:val="262626" w:themeColor="text1" w:themeTint="D9"/>
+          <w:sz w:val="20"/>
+          <w:szCs w:val="20"/>
+          <w:lang w:val="en-GB"/>
+        </w:rPr>
+        <w:t> </w:t>
+      </w:r>
+      <w:proofErr w:type="spellStart"/>
+      <w:r>
+        <w:rPr>
+          <w:rFonts w:ascii="Avenir Book" w:hAnsi="Avenir Book"/>
+          <w:bCs/>
+          <w:i/>
+          <w:color w:val="262626" w:themeColor="text1" w:themeTint="D9"/>
+          <w:sz w:val="20"/>
+          <w:szCs w:val="20"/>
+          <w:lang w:val="en-GB"/>
+        </w:rPr>
+        <w:t>ESLint</w:t>
+      </w:r>
+      <w:proofErr w:type="spellEnd"/>
+      <w:r>
+        <w:rPr>
+          <w:rFonts w:ascii="Avenir Book" w:hAnsi="Avenir Book"/>
+          <w:bCs/>
+          <w:i/>
+          <w:color w:val="262626" w:themeColor="text1" w:themeTint="D9"/>
+          <w:sz w:val="20"/>
+          <w:szCs w:val="20"/>
+          <w:lang w:val="en-GB"/>
+        </w:rPr>
+        <w:t>,</w:t>
+      </w:r>
+      <w:r>
+        <w:rPr>
+          <w:rFonts w:ascii="Avenir Book" w:hAnsi="Avenir Book"/>
+          <w:i/>
+          <w:color w:val="262626" w:themeColor="text1" w:themeTint="D9"/>
+          <w:sz w:val="20"/>
+          <w:szCs w:val="20"/>
+          <w:lang w:val="en-GB"/>
+        </w:rPr>
+        <w:t> </w:t>
+      </w:r>
+      <w:r>
+        <w:rPr>
+          <w:rFonts w:ascii="Avenir Book" w:hAnsi="Avenir Book"/>
+          <w:bCs/>
+          <w:i/>
+          <w:color w:val="262626" w:themeColor="text1" w:themeTint="D9"/>
+          <w:sz w:val="20"/>
+          <w:szCs w:val="20"/>
+          <w:lang w:val="en-GB"/>
+        </w:rPr>
+        <w:t>Babel</w:t>
+      </w:r>
+      <w:r>
+        <w:rPr>
+          <w:rFonts w:ascii="Avenir Book" w:hAnsi="Avenir Book"/>
+          <w:bCs/>
+          <w:i/>
+          <w:color w:val="262626" w:themeColor="text1" w:themeTint="D9"/>
+          <w:sz w:val="20"/>
+          <w:szCs w:val="20"/>
+          <w:lang w:val="en-GB"/>
+        </w:rPr>
+        <w:t>,</w:t>
+      </w:r>
+      <w:r>
+        <w:rPr>
+          <w:rFonts w:ascii="Avenir Book" w:hAnsi="Avenir Book"/>
+          <w:i/>
+          <w:color w:val="262626" w:themeColor="text1" w:themeTint="D9"/>
+          <w:sz w:val="20"/>
+          <w:szCs w:val="20"/>
+          <w:lang w:val="en-GB"/>
+        </w:rPr>
+        <w:t> </w:t>
+      </w:r>
+      <w:r>
+        <w:rPr>
+          <w:rFonts w:ascii="Avenir Book" w:hAnsi="Avenir Book"/>
+          <w:bCs/>
+          <w:i/>
+          <w:color w:val="262626" w:themeColor="text1" w:themeTint="D9"/>
+          <w:sz w:val="20"/>
+          <w:szCs w:val="20"/>
+          <w:lang w:val="en-GB"/>
+        </w:rPr>
+        <w:t>Prettier</w:t>
+      </w:r>
+      <w:r>
+        <w:rPr>
+          <w:rFonts w:ascii="Avenir Book" w:hAnsi="Avenir Book"/>
+          <w:bCs/>
+          <w:i/>
+          <w:color w:val="262626" w:themeColor="text1" w:themeTint="D9"/>
+          <w:sz w:val="20"/>
+          <w:szCs w:val="20"/>
+          <w:lang w:val="en-GB"/>
+        </w:rPr>
+        <w:t>, Slack,</w:t>
+      </w:r>
+      <w:r>
+        <w:rPr>
+          <w:rFonts w:ascii="Avenir Book" w:hAnsi="Avenir Book"/>
+          <w:i/>
+          <w:color w:val="262626" w:themeColor="text1" w:themeTint="D9"/>
+          <w:sz w:val="20"/>
+          <w:szCs w:val="20"/>
+          <w:lang w:val="en-GB"/>
+        </w:rPr>
+        <w:t> </w:t>
+      </w:r>
+      <w:proofErr w:type="spellStart"/>
+      <w:r>
+        <w:rPr>
+          <w:rFonts w:ascii="Avenir Book" w:hAnsi="Avenir Book"/>
+          <w:bCs/>
+          <w:i/>
+          <w:color w:val="262626" w:themeColor="text1" w:themeTint="D9"/>
+          <w:sz w:val="20"/>
+          <w:szCs w:val="20"/>
+          <w:lang w:val="en-GB"/>
+        </w:rPr>
+        <w:t>Assembla</w:t>
+      </w:r>
+      <w:proofErr w:type="spellEnd"/>
+      <w:r>
+        <w:rPr>
+          <w:rFonts w:ascii="Avenir Book" w:hAnsi="Avenir Book"/>
+          <w:bCs/>
+          <w:i/>
+          <w:color w:val="262626" w:themeColor="text1" w:themeTint="D9"/>
+          <w:sz w:val="20"/>
+          <w:szCs w:val="20"/>
+          <w:lang w:val="en-GB"/>
+        </w:rPr>
+        <w:t>,</w:t>
+      </w:r>
+      <w:r>
+        <w:rPr>
+          <w:rFonts w:ascii="Avenir Book" w:hAnsi="Avenir Book"/>
+          <w:i/>
+          <w:color w:val="262626" w:themeColor="text1" w:themeTint="D9"/>
+          <w:sz w:val="20"/>
+          <w:szCs w:val="20"/>
+          <w:lang w:val="en-GB"/>
+        </w:rPr>
+        <w:t> </w:t>
+      </w:r>
+      <w:r>
+        <w:rPr>
+          <w:rFonts w:ascii="Avenir Book" w:hAnsi="Avenir Book"/>
+          <w:bCs/>
+          <w:i/>
+          <w:color w:val="262626" w:themeColor="text1" w:themeTint="D9"/>
+          <w:sz w:val="20"/>
+          <w:szCs w:val="20"/>
+          <w:lang w:val="en-GB"/>
+        </w:rPr>
+        <w:t>UML</w:t>
+      </w:r>
+      <w:r>
+        <w:rPr>
+          <w:rFonts w:ascii="Avenir Book" w:hAnsi="Avenir Book"/>
+          <w:bCs/>
+          <w:i/>
+          <w:color w:val="262626" w:themeColor="text1" w:themeTint="D9"/>
+          <w:sz w:val="20"/>
+          <w:szCs w:val="20"/>
+          <w:lang w:val="en-GB"/>
+        </w:rPr>
+        <w:t>.</w:t>
+      </w:r>
+    </w:p>
+    <w:p>
+      <w:pPr>
+        <w:spacing w:before="40" w:after="40"/>
+        <w:rPr>
+          <w:rFonts w:ascii="Avenir Book" w:hAnsi="Avenir Book"/>
+          <w:i/>
+          <w:color w:val="262626" w:themeColor="text1" w:themeTint="D9"/>
+          <w:sz w:val="20"/>
+          <w:szCs w:val="20"/>
+          <w:lang w:val="en-GB"/>
+        </w:rPr>
+      </w:pPr>
       <w:r>
         <w:rPr>
           <w:rFonts w:ascii="Avenir Heavy" w:hAnsi="Avenir Heavy"/>
@@ -1748,8 +1554,115 @@
           <w:szCs w:val="20"/>
           <w:lang w:val="en-GB"/>
         </w:rPr>
-        <w:t>-</w:t>
-      </w:r>
+        <w:t>Design:</w:t>
+      </w:r>
+      <w:r>
+        <w:rPr>
+          <w:rFonts w:ascii="Avenir Book" w:hAnsi="Avenir Book"/>
+          <w:i/>
+          <w:color w:val="4F81BD" w:themeColor="accent1"/>
+          <w:sz w:val="20"/>
+          <w:szCs w:val="20"/>
+          <w:lang w:val="en-GB"/>
+        </w:rPr>
+        <w:t xml:space="preserve"> </w:t>
+      </w:r>
+      <w:r>
+        <w:rPr>
+          <w:rFonts w:ascii="Avenir Book" w:hAnsi="Avenir Book"/>
+          <w:bCs/>
+          <w:i/>
+          <w:color w:val="262626" w:themeColor="text1" w:themeTint="D9"/>
+          <w:sz w:val="20"/>
+          <w:szCs w:val="20"/>
+          <w:lang w:val="en-GB"/>
+        </w:rPr>
+        <w:t>UX</w:t>
+      </w:r>
+      <w:r>
+        <w:rPr>
+          <w:rFonts w:ascii="Avenir Book" w:hAnsi="Avenir Book"/>
+          <w:bCs/>
+          <w:i/>
+          <w:color w:val="262626" w:themeColor="text1" w:themeTint="D9"/>
+          <w:sz w:val="20"/>
+          <w:szCs w:val="20"/>
+          <w:lang w:val="en-GB"/>
+        </w:rPr>
+        <w:t xml:space="preserve">, UI, </w:t>
+      </w:r>
+      <w:r>
+        <w:rPr>
+          <w:rFonts w:ascii="Avenir Book" w:hAnsi="Avenir Book"/>
+          <w:bCs/>
+          <w:i/>
+          <w:color w:val="262626" w:themeColor="text1" w:themeTint="D9"/>
+          <w:sz w:val="20"/>
+          <w:szCs w:val="20"/>
+          <w:lang w:val="en-GB"/>
+        </w:rPr>
+        <w:t>Responsive Design</w:t>
+      </w:r>
+      <w:r>
+        <w:rPr>
+          <w:rFonts w:ascii="Avenir Book" w:hAnsi="Avenir Book"/>
+          <w:bCs/>
+          <w:i/>
+          <w:color w:val="262626" w:themeColor="text1" w:themeTint="D9"/>
+          <w:sz w:val="20"/>
+          <w:szCs w:val="20"/>
+          <w:lang w:val="en-GB"/>
+        </w:rPr>
+        <w:t>, Mobile</w:t>
+      </w:r>
+      <w:r>
+        <w:rPr>
+          <w:rFonts w:ascii="Avenir Book" w:hAnsi="Avenir Book"/>
+          <w:bCs/>
+          <w:i/>
+          <w:color w:val="262626" w:themeColor="text1" w:themeTint="D9"/>
+          <w:sz w:val="20"/>
+          <w:szCs w:val="20"/>
+          <w:lang w:val="en-GB"/>
+        </w:rPr>
+        <w:t xml:space="preserve"> </w:t>
+      </w:r>
+      <w:r>
+        <w:rPr>
+          <w:rFonts w:ascii="Avenir Book" w:hAnsi="Avenir Book"/>
+          <w:bCs/>
+          <w:i/>
+          <w:color w:val="262626" w:themeColor="text1" w:themeTint="D9"/>
+          <w:sz w:val="20"/>
+          <w:szCs w:val="20"/>
+          <w:lang w:val="en-GB"/>
+        </w:rPr>
+        <w:t>First, Sketch, Flex, Grid, SVG, Animation, Web Fonts</w:t>
+      </w:r>
+      <w:r>
+        <w:rPr>
+          <w:rFonts w:ascii="Avenir Book" w:hAnsi="Avenir Book"/>
+          <w:i/>
+          <w:color w:val="262626" w:themeColor="text1" w:themeTint="D9"/>
+          <w:sz w:val="20"/>
+          <w:szCs w:val="20"/>
+          <w:lang w:val="en-GB"/>
+        </w:rPr>
+        <w:t>.</w:t>
+      </w:r>
+    </w:p>
+    <w:p>
+      <w:pPr>
+        <w:spacing w:before="40" w:after="40"/>
+        <w:rPr>
+          <w:rFonts w:ascii="Avenir Book" w:hAnsi="Avenir Book"/>
+          <w:i/>
+          <w:color w:val="262626" w:themeColor="text1" w:themeTint="D9"/>
+          <w:sz w:val="20"/>
+          <w:szCs w:val="20"/>
+          <w:lang w:val="en-GB"/>
+        </w:rPr>
+      </w:pPr>
       <w:r>
         <w:rPr>
           <w:rFonts w:ascii="Avenir Heavy" w:hAnsi="Avenir Heavy"/>
@@ -1759,6 +1672,177 @@
           <w:szCs w:val="20"/>
           <w:lang w:val="en-GB"/>
         </w:rPr>
+        <w:t>Process:</w:t>
+      </w:r>
+      <w:r>
+        <w:rPr>
+          <w:rFonts w:ascii="Avenir Book" w:hAnsi="Avenir Book"/>
+          <w:i/>
+          <w:color w:val="4F81BD" w:themeColor="accent1"/>
+          <w:sz w:val="20"/>
+          <w:szCs w:val="20"/>
+          <w:lang w:val="en-GB"/>
+        </w:rPr>
+        <w:t xml:space="preserve"> </w:t>
+      </w:r>
+      <w:r>
+        <w:rPr>
+          <w:rFonts w:ascii="Avenir Book" w:hAnsi="Avenir Book"/>
+          <w:bCs/>
+          <w:i/>
+          <w:color w:val="262626" w:themeColor="text1" w:themeTint="D9"/>
+          <w:sz w:val="20"/>
+          <w:szCs w:val="20"/>
+          <w:lang w:val="en-GB"/>
+        </w:rPr>
+        <w:t>Design Patterns</w:t>
+      </w:r>
+      <w:r>
+        <w:rPr>
+          <w:rFonts w:ascii="Avenir Book" w:hAnsi="Avenir Book"/>
+          <w:bCs/>
+          <w:i/>
+          <w:color w:val="262626" w:themeColor="text1" w:themeTint="D9"/>
+          <w:sz w:val="20"/>
+          <w:szCs w:val="20"/>
+          <w:lang w:val="en-GB"/>
+        </w:rPr>
+        <w:t>,</w:t>
+      </w:r>
+      <w:r>
+        <w:rPr>
+          <w:rFonts w:ascii="Avenir Book" w:hAnsi="Avenir Book"/>
+          <w:i/>
+          <w:color w:val="262626" w:themeColor="text1" w:themeTint="D9"/>
+          <w:sz w:val="20"/>
+          <w:szCs w:val="20"/>
+          <w:lang w:val="en-GB"/>
+        </w:rPr>
+        <w:t> </w:t>
+      </w:r>
+      <w:r>
+        <w:rPr>
+          <w:rFonts w:ascii="Avenir Book" w:hAnsi="Avenir Book"/>
+          <w:bCs/>
+          <w:i/>
+          <w:color w:val="262626" w:themeColor="text1" w:themeTint="D9"/>
+          <w:sz w:val="20"/>
+          <w:szCs w:val="20"/>
+          <w:lang w:val="en-GB"/>
+        </w:rPr>
+        <w:t>Unit Testing</w:t>
+      </w:r>
+      <w:r>
+        <w:rPr>
+          <w:rFonts w:ascii="Avenir Book" w:hAnsi="Avenir Book"/>
+          <w:bCs/>
+          <w:i/>
+          <w:color w:val="262626" w:themeColor="text1" w:themeTint="D9"/>
+          <w:sz w:val="20"/>
+          <w:szCs w:val="20"/>
+          <w:lang w:val="en-GB"/>
+        </w:rPr>
+        <w:t>,</w:t>
+      </w:r>
+      <w:r>
+        <w:rPr>
+          <w:rFonts w:ascii="Avenir Book" w:hAnsi="Avenir Book"/>
+          <w:i/>
+          <w:color w:val="262626" w:themeColor="text1" w:themeTint="D9"/>
+          <w:sz w:val="20"/>
+          <w:szCs w:val="20"/>
+          <w:lang w:val="en-GB"/>
+        </w:rPr>
+        <w:t> </w:t>
+      </w:r>
+      <w:r>
+        <w:rPr>
+          <w:rFonts w:ascii="Avenir Book" w:hAnsi="Avenir Book"/>
+          <w:i/>
+          <w:color w:val="262626" w:themeColor="text1" w:themeTint="D9"/>
+          <w:sz w:val="20"/>
+          <w:szCs w:val="20"/>
+          <w:lang w:val="en-GB"/>
+        </w:rPr>
+        <w:t>Test-driven Development</w:t>
+      </w:r>
+      <w:r>
+        <w:rPr>
+          <w:rFonts w:ascii="Avenir Book" w:hAnsi="Avenir Book"/>
+          <w:i/>
+          <w:color w:val="262626" w:themeColor="text1" w:themeTint="D9"/>
+          <w:sz w:val="20"/>
+          <w:szCs w:val="20"/>
+          <w:lang w:val="en-GB"/>
+        </w:rPr>
+        <w:t xml:space="preserve">, </w:t>
+      </w:r>
+      <w:r>
+        <w:rPr>
+          <w:rFonts w:ascii="Avenir Book" w:hAnsi="Avenir Book"/>
+          <w:i/>
+          <w:color w:val="262626" w:themeColor="text1" w:themeTint="D9"/>
+          <w:sz w:val="20"/>
+          <w:szCs w:val="20"/>
+          <w:lang w:val="en-GB"/>
+        </w:rPr>
+        <w:t xml:space="preserve">Agile </w:t>
+      </w:r>
+      <w:r>
+        <w:rPr>
+          <w:rFonts w:ascii="Avenir Book" w:hAnsi="Avenir Book"/>
+          <w:i/>
+          <w:color w:val="262626" w:themeColor="text1" w:themeTint="D9"/>
+          <w:sz w:val="20"/>
+          <w:szCs w:val="20"/>
+          <w:lang w:val="en-GB"/>
+        </w:rPr>
+        <w:t>Methodologies, Scrum.</w:t>
+      </w:r>
+    </w:p>
+    <w:p>
+      <w:pPr>
+        <w:spacing w:before="40" w:after="40"/>
+        <w:rPr>
+          <w:rFonts w:ascii="Avenir Book" w:hAnsi="Avenir Book"/>
+          <w:i/>
+          <w:color w:val="262626" w:themeColor="text1" w:themeTint="D9"/>
+          <w:sz w:val="20"/>
+          <w:szCs w:val="20"/>
+          <w:lang w:val="en-GB"/>
+        </w:rPr>
+      </w:pPr>
+      <w:r>
+        <w:rPr>
+          <w:rFonts w:ascii="Avenir Heavy" w:hAnsi="Avenir Heavy"/>
+          <w:b/>
+          <w:color w:val="4F81BD" w:themeColor="accent1"/>
+          <w:sz w:val="20"/>
+          <w:szCs w:val="20"/>
+          <w:lang w:val="en-GB"/>
+        </w:rPr>
+        <w:t>e</w:t>
+      </w:r>
+      <w:r>
+        <w:rPr>
+          <w:rFonts w:ascii="Avenir Heavy" w:hAnsi="Avenir Heavy"/>
+          <w:b/>
+          <w:color w:val="4F81BD" w:themeColor="accent1"/>
+          <w:sz w:val="20"/>
+          <w:szCs w:val="20"/>
+          <w:lang w:val="en-GB"/>
+        </w:rPr>
+        <w:t>-</w:t>
+      </w:r>
+      <w:r>
+        <w:rPr>
+          <w:rFonts w:ascii="Avenir Heavy" w:hAnsi="Avenir Heavy"/>
+          <w:b/>
+          <w:color w:val="4F81BD" w:themeColor="accent1"/>
+          <w:sz w:val="20"/>
+          <w:szCs w:val="20"/>
+          <w:lang w:val="en-GB"/>
+        </w:rPr>
         <w:t>Commerce:</w:t>
       </w:r>
       <w:r>
@@ -1782,33 +1866,7 @@
           <w:szCs w:val="20"/>
           <w:lang w:val="en-GB"/>
         </w:rPr>
-        <w:t xml:space="preserve">WordPress, </w:t>
-      </w:r>
-      <w:proofErr w:type="spellStart"/>
-      <w:r>
-        <w:rPr>
-          <w:rFonts w:ascii="Avenir Book" w:hAnsi="Avenir Book"/>
-          <w:bCs/>
-          <w:i/>
-          <w:color w:val="262626" w:themeColor="text1" w:themeTint="D9"/>
-          <w:sz w:val="20"/>
-          <w:szCs w:val="20"/>
-          <w:lang w:val="en-GB"/>
-        </w:rPr>
-        <w:t>WooCommerce</w:t>
-      </w:r>
-      <w:proofErr w:type="spellEnd"/>
-      <w:r>
-        <w:rPr>
-          <w:rFonts w:ascii="Avenir Book" w:hAnsi="Avenir Book"/>
-          <w:bCs/>
-          <w:i/>
-          <w:color w:val="262626" w:themeColor="text1" w:themeTint="D9"/>
-          <w:sz w:val="20"/>
-          <w:szCs w:val="20"/>
-          <w:lang w:val="en-GB"/>
-        </w:rPr>
-        <w:t>, Storefront, Stripe</w:t>
+        <w:t>WordPress, WooCommerce, Storefront, Stripe</w:t>
       </w:r>
       <w:r>
         <w:rPr>
@@ -2447,89 +2505,6 @@
             <w:szCs w:val="20"/>
             <w:lang w:val="en-GB"/>
           </w:rPr>
-          <w:t>Wedding</w:t>
-        </w:r>
-      </w:hyperlink>
-      <w:r>
-        <w:rPr>
-          <w:rFonts w:ascii="Avenir Book" w:hAnsi="Avenir Book"/>
-          <w:b/>
-          <w:color w:val="4F81BD" w:themeColor="accent1"/>
-          <w:sz w:val="20"/>
-          <w:szCs w:val="20"/>
-          <w:lang w:val="en-GB"/>
-        </w:rPr>
-        <w:t>:</w:t>
-      </w:r>
-      <w:r>
-        <w:rPr>
-          <w:rFonts w:ascii="Avenir Book" w:hAnsi="Avenir Book"/>
-          <w:color w:val="262626" w:themeColor="text1" w:themeTint="D9"/>
-          <w:sz w:val="20"/>
-          <w:szCs w:val="20"/>
-          <w:lang w:val="en-GB"/>
-        </w:rPr>
-        <w:t xml:space="preserve"> </w:t>
-      </w:r>
-      <w:r>
-        <w:rPr>
-          <w:rFonts w:ascii="Avenir Book" w:hAnsi="Avenir Book"/>
-          <w:color w:val="262626" w:themeColor="text1" w:themeTint="D9"/>
-          <w:sz w:val="20"/>
-          <w:szCs w:val="20"/>
-          <w:lang w:val="en-GB"/>
-        </w:rPr>
-        <w:t>Two websites, one p</w:t>
-      </w:r>
-      <w:r>
-        <w:rPr>
-          <w:rFonts w:ascii="Avenir Book" w:hAnsi="Avenir Book"/>
-          <w:color w:val="262626" w:themeColor="text1" w:themeTint="D9"/>
-          <w:sz w:val="20"/>
-          <w:szCs w:val="20"/>
-          <w:lang w:val="en-GB"/>
-        </w:rPr>
-        <w:t>re</w:t>
-      </w:r>
-      <w:r>
-        <w:rPr>
-          <w:rFonts w:ascii="Avenir Book" w:hAnsi="Avenir Book"/>
-          <w:color w:val="262626" w:themeColor="text1" w:themeTint="D9"/>
-          <w:sz w:val="20"/>
-          <w:szCs w:val="20"/>
-          <w:lang w:val="en-GB"/>
-        </w:rPr>
-        <w:t>-wedding and one post-wedding.</w:t>
-      </w:r>
-    </w:p>
-    <w:p>
-      <w:pPr>
-        <w:pStyle w:val="ListParagraph"/>
-        <w:numPr>
-          <w:ilvl w:val="0"/>
-          <w:numId w:val="3"/>
-        </w:numPr>
-        <w:spacing w:before="60" w:after="60"/>
-        <w:ind w:left="717" w:hanging="357"/>
-        <w:contextualSpacing w:val="0"/>
-        <w:rPr>
-          <w:rFonts w:ascii="Avenir Book" w:hAnsi="Avenir Book"/>
-          <w:color w:val="262626" w:themeColor="text1" w:themeTint="D9"/>
-          <w:sz w:val="20"/>
-          <w:szCs w:val="20"/>
-          <w:lang w:val="en-GB"/>
-        </w:rPr>
-      </w:pPr>
-      <w:hyperlink r:id="rId18" w:history="1">
-        <w:r>
-          <w:rPr>
-            <w:rStyle w:val="Hyperlink"/>
-            <w:rFonts w:ascii="Avenir Book" w:hAnsi="Avenir Book"/>
-            <w:b/>
-            <w:color w:val="4F81BD" w:themeColor="accent1"/>
-            <w:szCs w:val="20"/>
-            <w:lang w:val="en-GB"/>
-          </w:rPr>
           <w:t>Eloquent JS Solutions</w:t>
         </w:r>
       </w:hyperlink>
@@ -2552,19 +2527,9 @@
           <w:szCs w:val="20"/>
           <w:lang w:val="en-GB"/>
         </w:rPr>
-        <w:t xml:space="preserve"> </w:t>
-      </w:r>
-      <w:r>
-        <w:rPr>
-          <w:rFonts w:ascii="Avenir Book" w:hAnsi="Avenir Book"/>
-          <w:color w:val="262626" w:themeColor="text1" w:themeTint="D9"/>
-          <w:sz w:val="20"/>
-          <w:szCs w:val="20"/>
-          <w:lang w:val="en-GB"/>
-        </w:rPr>
-        <w:t>My solutions to the exercises set in the </w:t>
-      </w:r>
-      <w:hyperlink r:id="rId19" w:history="1">
+        <w:t xml:space="preserve"> My solutions to the exercises set in the </w:t>
+      </w:r>
+      <w:hyperlink r:id="rId18" w:history="1">
         <w:r>
           <w:rPr>
             <w:rStyle w:val="Hyperlink"/>
@@ -2579,6 +2544,300 @@
     </w:p>
     <w:p>
       <w:pPr>
+        <w:pStyle w:val="ListParagraph"/>
+        <w:numPr>
+          <w:ilvl w:val="0"/>
+          <w:numId w:val="3"/>
+        </w:numPr>
+        <w:spacing w:before="60" w:after="60"/>
+        <w:ind w:left="717" w:hanging="357"/>
+        <w:contextualSpacing w:val="0"/>
+        <w:rPr>
+          <w:rFonts w:ascii="Avenir Book" w:hAnsi="Avenir Book"/>
+          <w:color w:val="262626" w:themeColor="text1" w:themeTint="D9"/>
+          <w:sz w:val="20"/>
+          <w:szCs w:val="20"/>
+          <w:lang w:val="en-GB"/>
+        </w:rPr>
+      </w:pPr>
+      <w:hyperlink r:id="rId19" w:history="1">
+        <w:r>
+          <w:rPr>
+            <w:rStyle w:val="Hyperlink"/>
+            <w:rFonts w:ascii="Avenir Book" w:hAnsi="Avenir Book"/>
+            <w:b/>
+            <w:color w:val="4F81BD" w:themeColor="accent1"/>
+            <w:szCs w:val="20"/>
+            <w:lang w:val="en-GB"/>
+          </w:rPr>
+          <w:t>Rainbow F</w:t>
+        </w:r>
+        <w:r>
+          <w:rPr>
+            <w:rStyle w:val="Hyperlink"/>
+            <w:rFonts w:ascii="Avenir Book" w:hAnsi="Avenir Book"/>
+            <w:b/>
+            <w:color w:val="4F81BD" w:themeColor="accent1"/>
+            <w:szCs w:val="20"/>
+            <w:lang w:val="en-GB"/>
+          </w:rPr>
+          <w:t>o</w:t>
+        </w:r>
+        <w:r>
+          <w:rPr>
+            <w:rStyle w:val="Hyperlink"/>
+            <w:rFonts w:ascii="Avenir Book" w:hAnsi="Avenir Book"/>
+            <w:b/>
+            <w:color w:val="4F81BD" w:themeColor="accent1"/>
+            <w:szCs w:val="20"/>
+            <w:lang w:val="en-GB"/>
+          </w:rPr>
+          <w:t>rest</w:t>
+        </w:r>
+      </w:hyperlink>
+      <w:r>
+        <w:rPr>
+          <w:rFonts w:ascii="Avenir Book" w:hAnsi="Avenir Book"/>
+          <w:b/>
+          <w:color w:val="4F81BD" w:themeColor="accent1"/>
+          <w:sz w:val="20"/>
+          <w:szCs w:val="20"/>
+          <w:lang w:val="en-GB"/>
+        </w:rPr>
+        <w:t>:</w:t>
+      </w:r>
+      <w:r>
+        <w:rPr>
+          <w:rFonts w:ascii="Avenir Book" w:hAnsi="Avenir Book"/>
+          <w:color w:val="262626" w:themeColor="text1" w:themeTint="D9"/>
+          <w:sz w:val="20"/>
+          <w:szCs w:val="20"/>
+          <w:lang w:val="en-GB"/>
+        </w:rPr>
+        <w:t xml:space="preserve"> </w:t>
+      </w:r>
+      <w:r>
+        <w:rPr>
+          <w:rFonts w:ascii="Avenir Book" w:hAnsi="Avenir Book"/>
+          <w:color w:val="262626" w:themeColor="text1" w:themeTint="D9"/>
+          <w:sz w:val="20"/>
+          <w:szCs w:val="20"/>
+          <w:lang w:val="en-GB"/>
+        </w:rPr>
+        <w:t>Ja</w:t>
+      </w:r>
+      <w:r>
+        <w:rPr>
+          <w:rFonts w:ascii="Avenir Book" w:hAnsi="Avenir Book"/>
+          <w:color w:val="262626" w:themeColor="text1" w:themeTint="D9"/>
+          <w:sz w:val="20"/>
+          <w:szCs w:val="20"/>
+          <w:lang w:val="en-GB"/>
+        </w:rPr>
+        <w:t>vaScript two-dimensional c</w:t>
+      </w:r>
+      <w:r>
+        <w:rPr>
+          <w:rFonts w:ascii="Avenir Book" w:hAnsi="Avenir Book"/>
+          <w:color w:val="262626" w:themeColor="text1" w:themeTint="D9"/>
+          <w:sz w:val="20"/>
+          <w:szCs w:val="20"/>
+          <w:lang w:val="en-GB"/>
+        </w:rPr>
+        <w:t xml:space="preserve">anvas </w:t>
+      </w:r>
+      <w:r>
+        <w:rPr>
+          <w:rFonts w:ascii="Avenir Book" w:hAnsi="Avenir Book"/>
+          <w:color w:val="262626" w:themeColor="text1" w:themeTint="D9"/>
+          <w:sz w:val="20"/>
+          <w:szCs w:val="20"/>
+          <w:lang w:val="en-GB"/>
+        </w:rPr>
+        <w:t>animation.</w:t>
+      </w:r>
+    </w:p>
+    <w:p>
+      <w:pPr>
+        <w:pStyle w:val="ListParagraph"/>
+        <w:numPr>
+          <w:ilvl w:val="0"/>
+          <w:numId w:val="3"/>
+        </w:numPr>
+        <w:spacing w:before="60" w:after="60"/>
+        <w:ind w:left="717" w:hanging="357"/>
+        <w:contextualSpacing w:val="0"/>
+        <w:rPr>
+          <w:rFonts w:ascii="Avenir Book" w:hAnsi="Avenir Book"/>
+          <w:color w:val="262626" w:themeColor="text1" w:themeTint="D9"/>
+          <w:sz w:val="20"/>
+          <w:szCs w:val="20"/>
+          <w:lang w:val="en-GB"/>
+        </w:rPr>
+      </w:pPr>
+      <w:hyperlink r:id="rId20" w:history="1">
+        <w:r>
+          <w:rPr>
+            <w:rStyle w:val="Hyperlink"/>
+            <w:rFonts w:ascii="Avenir Book" w:hAnsi="Avenir Book"/>
+            <w:b/>
+            <w:color w:val="4F81BD" w:themeColor="accent1"/>
+            <w:szCs w:val="20"/>
+            <w:lang w:val="en-GB"/>
+          </w:rPr>
+          <w:t>Lambda Email Service</w:t>
+        </w:r>
+      </w:hyperlink>
+      <w:r>
+        <w:rPr>
+          <w:rFonts w:ascii="Avenir Book" w:hAnsi="Avenir Book"/>
+          <w:b/>
+          <w:color w:val="4F81BD" w:themeColor="accent1"/>
+          <w:sz w:val="20"/>
+          <w:szCs w:val="20"/>
+          <w:lang w:val="en-GB"/>
+        </w:rPr>
+        <w:t>:</w:t>
+      </w:r>
+      <w:r>
+        <w:rPr>
+          <w:rFonts w:ascii="Avenir Book" w:hAnsi="Avenir Book"/>
+          <w:color w:val="262626" w:themeColor="text1" w:themeTint="D9"/>
+          <w:sz w:val="20"/>
+          <w:szCs w:val="20"/>
+          <w:lang w:val="en-GB"/>
+        </w:rPr>
+        <w:t xml:space="preserve"> </w:t>
+      </w:r>
+      <w:r>
+        <w:rPr>
+          <w:rFonts w:ascii="Avenir Book" w:hAnsi="Avenir Book"/>
+          <w:color w:val="262626" w:themeColor="text1" w:themeTint="D9"/>
+          <w:sz w:val="20"/>
+          <w:szCs w:val="20"/>
+          <w:lang w:val="en-GB"/>
+        </w:rPr>
+        <w:t>AWS Lambda function (Node.js) to send email via Simple Email Service.</w:t>
+      </w:r>
+    </w:p>
+    <w:p>
+      <w:pPr>
+        <w:pStyle w:val="ListParagraph"/>
+        <w:numPr>
+          <w:ilvl w:val="0"/>
+          <w:numId w:val="3"/>
+        </w:numPr>
+        <w:spacing w:before="60" w:after="60"/>
+        <w:ind w:left="717" w:hanging="357"/>
+        <w:contextualSpacing w:val="0"/>
+        <w:rPr>
+          <w:rFonts w:ascii="Avenir Book" w:hAnsi="Avenir Book"/>
+          <w:color w:val="262626" w:themeColor="text1" w:themeTint="D9"/>
+          <w:sz w:val="20"/>
+          <w:szCs w:val="20"/>
+          <w:lang w:val="en-GB"/>
+        </w:rPr>
+      </w:pPr>
+      <w:hyperlink r:id="rId21" w:history="1">
+        <w:r>
+          <w:rPr>
+            <w:rStyle w:val="Hyperlink"/>
+            <w:rFonts w:ascii="Avenir Book" w:hAnsi="Avenir Book"/>
+            <w:b/>
+            <w:color w:val="4F81BD" w:themeColor="accent1"/>
+            <w:szCs w:val="20"/>
+            <w:lang w:val="en-GB"/>
+          </w:rPr>
+          <w:t>Game of Life</w:t>
+        </w:r>
+      </w:hyperlink>
+      <w:r>
+        <w:rPr>
+          <w:rFonts w:ascii="Avenir Book" w:hAnsi="Avenir Book"/>
+          <w:b/>
+          <w:color w:val="4F81BD" w:themeColor="accent1"/>
+          <w:sz w:val="20"/>
+          <w:szCs w:val="20"/>
+          <w:lang w:val="en-GB"/>
+        </w:rPr>
+        <w:t>:</w:t>
+      </w:r>
+      <w:r>
+        <w:rPr>
+          <w:rFonts w:ascii="Avenir Book" w:hAnsi="Avenir Book"/>
+          <w:color w:val="262626" w:themeColor="text1" w:themeTint="D9"/>
+          <w:sz w:val="20"/>
+          <w:szCs w:val="20"/>
+          <w:lang w:val="en-GB"/>
+        </w:rPr>
+        <w:t xml:space="preserve"> </w:t>
+      </w:r>
+      <w:r>
+        <w:rPr>
+          <w:rFonts w:ascii="Avenir Book" w:hAnsi="Avenir Book"/>
+          <w:color w:val="262626" w:themeColor="text1" w:themeTint="D9"/>
+          <w:sz w:val="20"/>
+          <w:szCs w:val="20"/>
+          <w:lang w:val="en-GB"/>
+        </w:rPr>
+        <w:t>Vanilla ES6 implementation of the game of life.</w:t>
+      </w:r>
+    </w:p>
+    <w:p>
+      <w:pPr>
+        <w:pStyle w:val="ListParagraph"/>
+        <w:numPr>
+          <w:ilvl w:val="0"/>
+          <w:numId w:val="3"/>
+        </w:numPr>
+        <w:spacing w:before="60" w:after="60"/>
+        <w:ind w:left="717" w:hanging="357"/>
+        <w:contextualSpacing w:val="0"/>
+        <w:rPr>
+          <w:rFonts w:ascii="Avenir Book" w:hAnsi="Avenir Book"/>
+          <w:color w:val="262626" w:themeColor="text1" w:themeTint="D9"/>
+          <w:sz w:val="20"/>
+          <w:szCs w:val="20"/>
+          <w:lang w:val="en-GB"/>
+        </w:rPr>
+      </w:pPr>
+      <w:hyperlink r:id="rId22" w:history="1">
+        <w:r>
+          <w:rPr>
+            <w:rStyle w:val="Hyperlink"/>
+            <w:rFonts w:ascii="Avenir Book" w:hAnsi="Avenir Book"/>
+            <w:b/>
+            <w:color w:val="4F81BD" w:themeColor="accent1"/>
+            <w:szCs w:val="20"/>
+            <w:lang w:val="en-GB"/>
+          </w:rPr>
+          <w:t>Wedding</w:t>
+        </w:r>
+      </w:hyperlink>
+      <w:r>
+        <w:rPr>
+          <w:rFonts w:ascii="Avenir Book" w:hAnsi="Avenir Book"/>
+          <w:b/>
+          <w:color w:val="4F81BD" w:themeColor="accent1"/>
+          <w:sz w:val="20"/>
+          <w:szCs w:val="20"/>
+          <w:lang w:val="en-GB"/>
+        </w:rPr>
+        <w:t>:</w:t>
+      </w:r>
+      <w:r>
+        <w:rPr>
+          <w:rFonts w:ascii="Avenir Book" w:hAnsi="Avenir Book"/>
+          <w:color w:val="262626" w:themeColor="text1" w:themeTint="D9"/>
+          <w:sz w:val="20"/>
+          <w:szCs w:val="20"/>
+          <w:lang w:val="en-GB"/>
+        </w:rPr>
+        <w:t xml:space="preserve"> Two websites, one pre-wedding and one post-wedding.</w:t>
+      </w:r>
+    </w:p>
+    <w:p>
+      <w:pPr>
         <w:pStyle w:val="Heading1"/>
         <w:spacing w:before="240" w:after="120"/>
         <w:rPr>
@@ -2644,7 +2903,7 @@
         </w:rPr>
         <w:t xml:space="preserve">        </w:t>
       </w:r>
-      <w:hyperlink r:id="rId20" w:history="1">
+      <w:hyperlink r:id="rId23" w:history="1">
         <w:r>
           <w:rPr>
             <w:rStyle w:val="Hyperlink"/>
@@ -2809,8 +3068,9 @@
         <w:ind w:left="34" w:right="175"/>
         <w:rPr>
           <w:rFonts w:ascii="Avenir Roman" w:hAnsi="Avenir Roman"/>
-          <w:color w:val="17365D" w:themeColor="text2" w:themeShade="BF"/>
-          <w:sz w:val="20"/>
+          <w:i/>
+          <w:color w:val="1F497D" w:themeColor="text2"/>
+          <w:sz w:val="18"/>
           <w:szCs w:val="20"/>
         </w:rPr>
       </w:pPr>
@@ -2903,11 +3163,13 @@
           <w:color w:val="1F497D" w:themeColor="text2"/>
           <w:lang w:val="en-GB"/>
         </w:rPr>
+        <w:lastRenderedPageBreak/>
         <w:t>Education</w:t>
       </w:r>
     </w:p>
     <w:p>
       <w:pPr>
+        <w:keepLines/>
         <w:spacing w:before="80"/>
         <w:rPr>
           <w:rFonts w:ascii="Avenir Book" w:hAnsi="Avenir Book"/>
@@ -2951,6 +3213,7 @@
     </w:p>
     <w:p>
       <w:pPr>
+        <w:keepLines/>
         <w:spacing w:before="80"/>
         <w:rPr>
           <w:rFonts w:ascii="Avenir Book" w:hAnsi="Avenir Book"/>
@@ -2994,10 +3257,10 @@
     </w:p>
     <w:p>
       <w:pPr>
+        <w:keepLines/>
         <w:spacing w:before="80"/>
         <w:rPr>
           <w:rFonts w:ascii="Avenir Book" w:hAnsi="Avenir Book"/>
-          <w:color w:val="262626" w:themeColor="text1" w:themeTint="D9"/>
           <w:sz w:val="20"/>
           <w:szCs w:val="20"/>
           <w:lang w:val="en-GB"/>
@@ -3054,28 +3317,6 @@
           <w:lang w:val="en-GB"/>
         </w:rPr>
         <w:t>Imperial College of Science, Technology and Medicine, London</w:t>
-      </w:r>
-    </w:p>
-    <w:p>
-      <w:pPr>
-        <w:tabs>
-          <w:tab w:val="left" w:pos="5800"/>
-        </w:tabs>
-        <w:rPr>
-          <w:rFonts w:ascii="Avenir Book" w:hAnsi="Avenir Book"/>
-          <w:sz w:val="20"/>
-          <w:szCs w:val="20"/>
-          <w:lang w:val="en-GB"/>
-        </w:rPr>
-      </w:pPr>
-      <w:r>
-        <w:rPr>
-          <w:rFonts w:ascii="Avenir Book" w:hAnsi="Avenir Book"/>
-          <w:sz w:val="20"/>
-          <w:szCs w:val="20"/>
-          <w:lang w:val="en-GB"/>
-        </w:rPr>
-        <w:tab/>
       </w:r>
     </w:p>
     <w:p>
@@ -3096,7 +3337,6 @@
           <w:color w:val="1F497D" w:themeColor="text2"/>
           <w:lang w:val="en-GB"/>
         </w:rPr>
-        <w:lastRenderedPageBreak/>
         <w:t>Achievements</w:t>
       </w:r>
     </w:p>
@@ -3675,7 +3915,7 @@
         </w:rPr>
         <w:t xml:space="preserve"> </w:t>
       </w:r>
-      <w:hyperlink r:id="rId21" w:history="1">
+      <w:hyperlink r:id="rId24" w:history="1">
         <w:r>
           <w:rPr>
             <w:rFonts w:ascii="Avenir Medium" w:hAnsi="Avenir Medium"/>
@@ -3909,7 +4149,7 @@
         </w:rPr>
         <w:t xml:space="preserve"> </w:t>
       </w:r>
-      <w:hyperlink r:id="rId22" w:history="1">
+      <w:hyperlink r:id="rId25" w:history="1">
         <w:r>
           <w:rPr>
             <w:rFonts w:ascii="Avenir Medium" w:hAnsi="Avenir Medium"/>
@@ -4064,7 +4304,7 @@
         </w:rPr>
         <w:t xml:space="preserve">, </w:t>
       </w:r>
-      <w:hyperlink r:id="rId23" w:history="1">
+      <w:hyperlink r:id="rId26" w:history="1">
         <w:r>
           <w:rPr>
             <w:rFonts w:ascii="Avenir Medium" w:hAnsi="Avenir Medium"/>
@@ -4353,27 +4593,67 @@
           <w:szCs w:val="20"/>
           <w:lang w:val="en-GB"/>
         </w:rPr>
-        <w:t xml:space="preserve">World-leading computer-based training (CBT) software company supplying aerospace training solutions to commercial and military organisations. </w:t>
-      </w:r>
-      <w:r>
-        <w:rPr>
-          <w:rFonts w:ascii="Avenir Book" w:hAnsi="Avenir Book"/>
-          <w:color w:val="262626" w:themeColor="text1" w:themeTint="D9"/>
-          <w:sz w:val="20"/>
-          <w:szCs w:val="20"/>
-          <w:lang w:val="en-GB"/>
-        </w:rPr>
-        <w:t>Company a</w:t>
-      </w:r>
-      <w:r>
-        <w:rPr>
-          <w:rFonts w:ascii="Avenir Book" w:hAnsi="Avenir Book"/>
-          <w:color w:val="262626" w:themeColor="text1" w:themeTint="D9"/>
-          <w:sz w:val="20"/>
-          <w:szCs w:val="20"/>
-          <w:lang w:val="en-GB"/>
-        </w:rPr>
-        <w:t>cquired by The Vega Group.</w:t>
+        <w:t>Implementing</w:t>
+      </w:r>
+      <w:r>
+        <w:rPr>
+          <w:rFonts w:ascii="Avenir Book" w:hAnsi="Avenir Book"/>
+          <w:color w:val="262626" w:themeColor="text1" w:themeTint="D9"/>
+          <w:sz w:val="20"/>
+          <w:szCs w:val="20"/>
+          <w:lang w:val="en-GB"/>
+        </w:rPr>
+        <w:t xml:space="preserve"> </w:t>
+      </w:r>
+      <w:r>
+        <w:rPr>
+          <w:rFonts w:ascii="Avenir Book" w:hAnsi="Avenir Book"/>
+          <w:color w:val="262626" w:themeColor="text1" w:themeTint="D9"/>
+          <w:sz w:val="20"/>
+          <w:szCs w:val="20"/>
+          <w:lang w:val="en-GB"/>
+        </w:rPr>
+        <w:t xml:space="preserve">computer-based training (CBT) software </w:t>
+      </w:r>
+      <w:r>
+        <w:rPr>
+          <w:rFonts w:ascii="Avenir Book" w:hAnsi="Avenir Book"/>
+          <w:color w:val="262626" w:themeColor="text1" w:themeTint="D9"/>
+          <w:sz w:val="20"/>
+          <w:szCs w:val="20"/>
+          <w:lang w:val="en-GB"/>
+        </w:rPr>
+        <w:t xml:space="preserve">for </w:t>
+      </w:r>
+      <w:r>
+        <w:rPr>
+          <w:rFonts w:ascii="Avenir Book" w:hAnsi="Avenir Book"/>
+          <w:color w:val="262626" w:themeColor="text1" w:themeTint="D9"/>
+          <w:sz w:val="20"/>
+          <w:szCs w:val="20"/>
+          <w:lang w:val="en-GB"/>
+        </w:rPr>
+        <w:t xml:space="preserve">commercial and military </w:t>
+      </w:r>
+      <w:r>
+        <w:rPr>
+          <w:rFonts w:ascii="Avenir Book" w:hAnsi="Avenir Book"/>
+          <w:color w:val="262626" w:themeColor="text1" w:themeTint="D9"/>
+          <w:sz w:val="20"/>
+          <w:szCs w:val="20"/>
+          <w:lang w:val="en-GB"/>
+        </w:rPr>
+        <w:t xml:space="preserve">aerospace </w:t>
+      </w:r>
+      <w:r>
+        <w:rPr>
+          <w:rFonts w:ascii="Avenir Book" w:hAnsi="Avenir Book"/>
+          <w:color w:val="262626" w:themeColor="text1" w:themeTint="D9"/>
+          <w:sz w:val="20"/>
+          <w:szCs w:val="20"/>
+          <w:lang w:val="en-GB"/>
+        </w:rPr>
+        <w:t>organisations.</w:t>
       </w:r>
     </w:p>
     <w:p>
@@ -4424,21 +4704,9 @@
         <w:t xml:space="preserve"> $250k flight simulator for US Air Force.</w:t>
       </w:r>
     </w:p>
-    <w:p>
-      <w:pPr>
-        <w:spacing w:before="80"/>
-        <w:rPr>
-          <w:rFonts w:ascii="Avenir Book" w:hAnsi="Avenir Book"/>
-          <w:color w:val="262626" w:themeColor="text1" w:themeTint="D9"/>
-          <w:sz w:val="20"/>
-          <w:szCs w:val="20"/>
-          <w:lang w:val="en-GB"/>
-        </w:rPr>
-      </w:pPr>
-    </w:p>
     <w:sectPr>
-      <w:footerReference w:type="even" r:id="rId24"/>
-      <w:footerReference w:type="default" r:id="rId25"/>
+      <w:footerReference w:type="even" r:id="rId27"/>
+      <w:footerReference w:type="default" r:id="rId28"/>
       <w:pgSz w:w="11900" w:h="16840"/>
       <w:pgMar w:top="720" w:right="720" w:bottom="720" w:left="720" w:header="709" w:footer="709" w:gutter="0"/>
       <w:cols w:space="708"/>
@@ -7044,7 +7312,7 @@
 </file>
 
 <file path=customXml/itemProps1.xml><?xml version="1.0" encoding="utf-8"?>
-<ds:datastoreItem xmlns:ds="http://schemas.openxmlformats.org/officeDocument/2006/customXml" ds:itemID="{DBB1AA26-94C8-9445-B08A-1DAADE8425FB}">
+<ds:datastoreItem xmlns:ds="http://schemas.openxmlformats.org/officeDocument/2006/customXml" ds:itemID="{564B5E3B-A5ED-7644-B847-4BC1196A05C3}">
   <ds:schemaRefs>
     <ds:schemaRef ds:uri="http://schemas.openxmlformats.org/officeDocument/2006/bibliography"/>
   </ds:schemaRefs>

</xml_diff>